<commit_message>
Updated form formatting for some projects
</commit_message>
<xml_diff>
--- a/data/word_docs/2433 PSSI Science Project Reporting Project Gauthier.docx
+++ b/data/word_docs/2433 PSSI Science Project Reporting Project Gauthier.docx
@@ -805,14 +805,7 @@
                     <w:sz w:val="24"/>
                     <w:szCs w:val="24"/>
                   </w:rPr>
-                  <w:t>243</w:t>
-                </w:r>
-                <w:r>
-                  <w:rPr>
-                    <w:sz w:val="24"/>
-                    <w:szCs w:val="24"/>
-                  </w:rPr>
-                  <w:t>3</w:t>
+                  <w:t>2433</w:t>
                 </w:r>
               </w:p>
             </w:tc>
@@ -1126,7 +1119,6 @@
             </mc:Fallback>
           </mc:AlternateContent>
         </w:rPr>
-        <w:lastRenderedPageBreak/>
         <mc:AlternateContent>
           <mc:Choice Requires="w16se">
             <w16se:symEx w16se:font="Segoe UI Emoji" w16se:char="1F41F"/>
@@ -2111,15 +2103,7 @@
                   <w:t>Fisheries Acoustics as a tool to monitor Salmon, Salmon prey, and Salmon predation</w:t>
                 </w:r>
                 <w:r>
-                  <w:t xml:space="preserve"> – presentation to the Maa-</w:t>
-                </w:r>
-                <w:proofErr w:type="spellStart"/>
-                <w:r>
-                  <w:t>nulth</w:t>
-                </w:r>
-                <w:proofErr w:type="spellEnd"/>
-                <w:r>
-                  <w:t xml:space="preserve"> JFC, January 2026.</w:t>
+                  <w:t xml:space="preserve"> – presentation to the Maa-nulth JFC, January 2026.</w:t>
                 </w:r>
               </w:p>
               <w:p/>
@@ -2210,7 +2194,6 @@
                 <w:b/>
                 <w:bCs/>
               </w:rPr>
-              <w:lastRenderedPageBreak/>
               <w:t>List and describe samples collected/analyzed</w:t>
             </w:r>
             <w:r>
@@ -2713,15 +2696,7 @@
                   <w:t xml:space="preserve"> prey </w:t>
                 </w:r>
                 <w:r>
-                  <w:t>(</w:t>
-                </w:r>
-                <w:proofErr w:type="spellStart"/>
-                <w:r>
-                  <w:t>e.g</w:t>
-                </w:r>
-                <w:proofErr w:type="spellEnd"/>
-                <w:r>
-                  <w:t xml:space="preserve"> forage fish and krill) </w:t>
+                  <w:t xml:space="preserve">(e.g forage fish and krill) </w:t>
                 </w:r>
                 <w:r>
                   <w:t xml:space="preserve">conditions </w:t>
@@ -2820,7 +2795,6 @@
             </mc:Fallback>
           </mc:AlternateContent>
         </w:rPr>
-        <w:lastRenderedPageBreak/>
         <mc:AlternateContent>
           <mc:Choice Requires="w16se">
             <w16se:symEx w16se:font="Segoe UI Emoji" w16se:char="1F6E0"/>
@@ -2940,15 +2914,7 @@
               </w:tcPr>
               <w:p>
                 <w:r>
-                  <w:t xml:space="preserve">We used active acoustics methods as a remote sensing tools to assess the </w:t>
-                </w:r>
-                <w:proofErr w:type="spellStart"/>
-                <w:r>
-                  <w:t>salmonsphere</w:t>
-                </w:r>
-                <w:proofErr w:type="spellEnd"/>
-                <w:r>
-                  <w:t xml:space="preserve"> (salmon as well as their prey and predators). Large scale fisheries acoustic surveys conducted </w:t>
+                  <w:t xml:space="preserve">We used active acoustics methods as a remote sensing tools to assess the salmonsphere (salmon as well as their prey and predators). Large scale fisheries acoustic surveys conducted </w:t>
                 </w:r>
                 <w:r>
                   <w:t>within the Salish Sea</w:t>
@@ -2972,13 +2938,8 @@
                   <w:t>scale, we used moored inverted echosounders</w:t>
                 </w:r>
                 <w:r>
-                  <w:t xml:space="preserve"> to monitor juvenile salmons (and </w:t>
-                </w:r>
-                <w:proofErr w:type="spellStart"/>
-                <w:r>
-                  <w:t>salmonsphere</w:t>
-                </w:r>
-                <w:proofErr w:type="spellEnd"/>
+                  <w:t xml:space="preserve"> to monitor juvenile salmons (and salmonsphere</w:t>
+                </w:r>
                 <w:r>
                   <w:t xml:space="preserve"> ecosystem compone</w:t>
                 </w:r>
@@ -3013,13 +2974,8 @@
                   <w:t>wo</w:t>
                 </w:r>
                 <w:r>
-                  <w:t xml:space="preserve"> </w:t>
-                </w:r>
-                <w:proofErr w:type="spellStart"/>
-                <w:r>
-                  <w:t>autonmous</w:t>
-                </w:r>
-                <w:proofErr w:type="spellEnd"/>
+                  <w:t xml:space="preserve"> autonmous</w:t>
+                </w:r>
                 <w:r>
                   <w:t xml:space="preserve"> </w:t>
                 </w:r>
@@ -4130,7 +4086,7 @@
               <v:stroke joinstyle="miter"/>
               <v:path gradientshapeok="t" o:connecttype="rect"/>
             </v:shapetype>
-            <v:shape id="Text Box 2" o:spid="_x0000_s1026" type="#_x0000_t202" alt="Unclassified - Non-Classifié" style="position:absolute;margin-left:-5.05pt;margin-top:0;width:34.95pt;height:34.95pt;z-index:251658240;visibility:visible;mso-wrap-style:none;mso-wrap-distance-left:0;mso-wrap-distance-top:0;mso-wrap-distance-right:0;mso-wrap-distance-bottom:0;mso-position-horizontal:right;mso-position-horizontal-relative:page;mso-position-vertical:top;mso-position-vertical-relative:page;v-text-anchor:top" o:gfxdata="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" filled="f" stroked="f">
+            <v:shape id="Text Box 2" o:spid="_x0000_s1026" type="#_x0000_t202" alt="Unclassified - Non-Classifié" style="position:absolute;margin-left:-16.25pt;margin-top:0;width:34.95pt;height:34.95pt;z-index:251658240;visibility:visible;mso-wrap-style:none;mso-wrap-distance-left:0;mso-wrap-distance-top:0;mso-wrap-distance-right:0;mso-wrap-distance-bottom:0;mso-position-horizontal:right;mso-position-horizontal-relative:page;mso-position-vertical:top;mso-position-vertical-relative:page;v-text-anchor:top" o:gfxdata="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" filled="f" stroked="f">
               <v:textbox style="mso-fit-shape-to-text:t" inset="0,15pt,20pt,0">
                 <w:txbxContent>
                   <w:p>
@@ -4260,7 +4216,7 @@
               <v:stroke joinstyle="miter"/>
               <v:path gradientshapeok="t" o:connecttype="rect"/>
             </v:shapetype>
-            <v:shape id="Text Box 3" o:spid="_x0000_s1027" type="#_x0000_t202" alt="Unclassified - Non-Classifié" style="position:absolute;margin-left:-5.05pt;margin-top:0;width:34.95pt;height:34.95pt;z-index:251658241;visibility:visible;mso-wrap-style:none;mso-wrap-distance-left:0;mso-wrap-distance-top:0;mso-wrap-distance-right:0;mso-wrap-distance-bottom:0;mso-position-horizontal:right;mso-position-horizontal-relative:page;mso-position-vertical:top;mso-position-vertical-relative:page;v-text-anchor:top" o:gfxdata="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" filled="f" stroked="f">
+            <v:shape id="Text Box 3" o:spid="_x0000_s1027" type="#_x0000_t202" alt="Unclassified - Non-Classifié" style="position:absolute;margin-left:-16.25pt;margin-top:0;width:34.95pt;height:34.95pt;z-index:251658241;visibility:visible;mso-wrap-style:none;mso-wrap-distance-left:0;mso-wrap-distance-top:0;mso-wrap-distance-right:0;mso-wrap-distance-bottom:0;mso-position-horizontal:right;mso-position-horizontal-relative:page;mso-position-vertical:top;mso-position-vertical-relative:page;v-text-anchor:top" o:gfxdata="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" filled="f" stroked="f">
               <v:textbox style="mso-fit-shape-to-text:t" inset="0,15pt,20pt,0">
                 <w:txbxContent>
                   <w:p>
@@ -4390,7 +4346,7 @@
               <v:stroke joinstyle="miter"/>
               <v:path gradientshapeok="t" o:connecttype="rect"/>
             </v:shapetype>
-            <v:shape id="Text Box 1" o:spid="_x0000_s1028" type="#_x0000_t202" alt="Unclassified - Non-Classifié" style="position:absolute;margin-left:-5.05pt;margin-top:0;width:34.95pt;height:34.95pt;z-index:251658242;visibility:visible;mso-wrap-style:none;mso-wrap-distance-left:0;mso-wrap-distance-top:0;mso-wrap-distance-right:0;mso-wrap-distance-bottom:0;mso-position-horizontal:right;mso-position-horizontal-relative:page;mso-position-vertical:top;mso-position-vertical-relative:page;v-text-anchor:top" o:gfxdata="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" filled="f" stroked="f">
+            <v:shape id="Text Box 1" o:spid="_x0000_s1028" type="#_x0000_t202" alt="Unclassified - Non-Classifié" style="position:absolute;margin-left:-16.25pt;margin-top:0;width:34.95pt;height:34.95pt;z-index:251658242;visibility:visible;mso-wrap-style:none;mso-wrap-distance-left:0;mso-wrap-distance-top:0;mso-wrap-distance-right:0;mso-wrap-distance-bottom:0;mso-position-horizontal:right;mso-position-horizontal-relative:page;mso-position-vertical:top;mso-position-vertical-relative:page;v-text-anchor:top" o:gfxdata="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" filled="f" stroked="f">
               <v:textbox style="mso-fit-shape-to-text:t" inset="0,15pt,20pt,0">
                 <w:txbxContent>
                   <w:p>
@@ -6947,10 +6903,11 @@
   </w:font>
   <w:font w:name="Yu Mincho">
     <w:altName w:val="游明朝"/>
+    <w:panose1 w:val="00000000000000000000"/>
     <w:charset w:val="80"/>
     <w:family w:val="roman"/>
-    <w:pitch w:val="variable"/>
-    <w:sig w:usb0="800002E7" w:usb1="2AC7FCFF" w:usb2="00000012" w:usb3="00000000" w:csb0="0002009F" w:csb1="00000000"/>
+    <w:notTrueType/>
+    <w:pitch w:val="default"/>
   </w:font>
   <w:font w:name="Arial">
     <w:panose1 w:val="020B0604020202020204"/>
@@ -6987,18 +6944,6 @@
     <w:family w:val="swiss"/>
     <w:pitch w:val="variable"/>
     <w:sig w:usb0="00000003" w:usb1="02000000" w:usb2="08000000" w:usb3="00000000" w:csb0="00000001" w:csb1="00000000"/>
-  </w:font>
-  <w:font w:name="Aptos">
-    <w:charset w:val="00"/>
-    <w:family w:val="swiss"/>
-    <w:pitch w:val="variable"/>
-    <w:sig w:usb0="20000287" w:usb1="00000003" w:usb2="00000000" w:usb3="00000000" w:csb0="0000019F" w:csb1="00000000"/>
-  </w:font>
-  <w:font w:name="Aptos Display">
-    <w:charset w:val="00"/>
-    <w:family w:val="swiss"/>
-    <w:pitch w:val="variable"/>
-    <w:sig w:usb0="20000287" w:usb1="00000003" w:usb2="00000000" w:usb3="00000000" w:csb0="0000019F" w:csb1="00000000"/>
   </w:font>
 </w:fonts>
 </file>
@@ -7039,8 +6984,10 @@
     <w:rsid w:val="00900B46"/>
     <w:rsid w:val="00917904"/>
     <w:rsid w:val="0097270C"/>
+    <w:rsid w:val="0098644E"/>
     <w:rsid w:val="00B64084"/>
     <w:rsid w:val="00B94CD9"/>
+    <w:rsid w:val="00BA52EC"/>
     <w:rsid w:val="00C0486B"/>
     <w:rsid w:val="00C7647D"/>
     <w:rsid w:val="00DB5CFD"/>
@@ -7883,29 +7830,6 @@
 </file>
 
 <file path=customXml/item1.xml><?xml version="1.0" encoding="utf-8"?>
-<?mso-contentType ?>
-<FormTemplates xmlns="http://schemas.microsoft.com/sharepoint/v3/contenttype/forms">
-  <Display>DocumentLibraryForm</Display>
-  <Edit>DocumentLibraryForm</Edit>
-  <New>DocumentLibraryForm</New>
-</FormTemplates>
-</file>
-
-<file path=customXml/item2.xml><?xml version="1.0" encoding="utf-8"?>
-<p:properties xmlns:p="http://schemas.microsoft.com/office/2006/metadata/properties" xmlns:xsi="http://www.w3.org/2001/XMLSchema-instance" xmlns:pc="http://schemas.microsoft.com/office/infopath/2007/PartnerControls">
-  <documentManagement>
-    <lcf76f155ced4ddcb4097134ff3c332f xmlns="b86e46b4-8cb4-4c9b-af91-82a4fe689175">
-      <Terms xmlns="http://schemas.microsoft.com/office/infopath/2007/PartnerControls"/>
-    </lcf76f155ced4ddcb4097134ff3c332f>
-  </documentManagement>
-</p:properties>
-</file>
-
-<file path=customXml/item3.xml><?xml version="1.0" encoding="utf-8"?>
-<b:Sources xmlns:b="http://schemas.openxmlformats.org/officeDocument/2006/bibliography" xmlns="http://schemas.openxmlformats.org/officeDocument/2006/bibliography" SelectedStyle="\APASixthEditionOfficeOnline.xsl" StyleName="APA" Version="6"/>
-</file>
-
-<file path=customXml/item4.xml><?xml version="1.0" encoding="utf-8"?>
 <ct:contentTypeSchema xmlns:ct="http://schemas.microsoft.com/office/2006/metadata/contentType" xmlns:ma="http://schemas.microsoft.com/office/2006/metadata/properties/metaAttributes" ct:_="" ma:_="" ma:contentTypeName="Document" ma:contentTypeID="0x01010061C374DCBC74724F8F9F44A4072F6AF4" ma:contentTypeVersion="14" ma:contentTypeDescription="Create a new document." ma:contentTypeScope="" ma:versionID="b3aa1f37ed23f3273197e2b165797313">
   <xsd:schema xmlns:xsd="http://www.w3.org/2001/XMLSchema" xmlns:xs="http://www.w3.org/2001/XMLSchema" xmlns:p="http://schemas.microsoft.com/office/2006/metadata/properties" xmlns:ns2="b86e46b4-8cb4-4c9b-af91-82a4fe689175" xmlns:ns3="4ea98688-c254-4620-a63b-978b805c7ea0" targetNamespace="http://schemas.microsoft.com/office/2006/metadata/properties" ma:root="true" ma:fieldsID="ef16f82ccfceeee2392493526580d502" ns2:_="" ns3:_="">
     <xsd:import namespace="b86e46b4-8cb4-4c9b-af91-82a4fe689175"/>
@@ -8128,7 +8052,49 @@
 </ct:contentTypeSchema>
 </file>
 
+<file path=customXml/item2.xml><?xml version="1.0" encoding="utf-8"?>
+<?mso-contentType ?>
+<FormTemplates xmlns="http://schemas.microsoft.com/sharepoint/v3/contenttype/forms">
+  <Display>DocumentLibraryForm</Display>
+  <Edit>DocumentLibraryForm</Edit>
+  <New>DocumentLibraryForm</New>
+</FormTemplates>
+</file>
+
+<file path=customXml/item3.xml><?xml version="1.0" encoding="utf-8"?>
+<p:properties xmlns:p="http://schemas.microsoft.com/office/2006/metadata/properties" xmlns:xsi="http://www.w3.org/2001/XMLSchema-instance" xmlns:pc="http://schemas.microsoft.com/office/infopath/2007/PartnerControls">
+  <documentManagement>
+    <lcf76f155ced4ddcb4097134ff3c332f xmlns="b86e46b4-8cb4-4c9b-af91-82a4fe689175">
+      <Terms xmlns="http://schemas.microsoft.com/office/infopath/2007/PartnerControls"/>
+    </lcf76f155ced4ddcb4097134ff3c332f>
+  </documentManagement>
+</p:properties>
+</file>
+
+<file path=customXml/item4.xml><?xml version="1.0" encoding="utf-8"?>
+<b:Sources xmlns:b="http://schemas.openxmlformats.org/officeDocument/2006/bibliography" xmlns="http://schemas.openxmlformats.org/officeDocument/2006/bibliography" SelectedStyle="\APASixthEditionOfficeOnline.xsl" StyleName="APA" Version="6"/>
+</file>
+
 <file path=customXml/itemProps1.xml><?xml version="1.0" encoding="utf-8"?>
+<ds:datastoreItem xmlns:ds="http://schemas.openxmlformats.org/officeDocument/2006/customXml" ds:itemID="{170FBF2A-F713-4865-B506-9EAF704653C0}">
+  <ds:schemaRefs>
+    <ds:schemaRef ds:uri="http://schemas.microsoft.com/office/2006/metadata/contentType"/>
+    <ds:schemaRef ds:uri="http://schemas.microsoft.com/office/2006/metadata/properties/metaAttributes"/>
+    <ds:schemaRef ds:uri="http://www.w3.org/2001/XMLSchema"/>
+    <ds:schemaRef ds:uri="http://schemas.microsoft.com/office/2006/metadata/properties"/>
+    <ds:schemaRef ds:uri="b86e46b4-8cb4-4c9b-af91-82a4fe689175"/>
+    <ds:schemaRef ds:uri="4ea98688-c254-4620-a63b-978b805c7ea0"/>
+    <ds:schemaRef ds:uri="http://schemas.microsoft.com/office/2006/documentManagement/types"/>
+    <ds:schemaRef ds:uri="http://schemas.microsoft.com/office/infopath/2007/PartnerControls"/>
+    <ds:schemaRef ds:uri="http://schemas.openxmlformats.org/package/2006/metadata/core-properties"/>
+    <ds:schemaRef ds:uri="http://purl.org/dc/elements/1.1/"/>
+    <ds:schemaRef ds:uri="http://purl.org/dc/terms/"/>
+    <ds:schemaRef ds:uri="http://schemas.microsoft.com/internal/obd"/>
+  </ds:schemaRefs>
+</ds:datastoreItem>
+</file>
+
+<file path=customXml/itemProps2.xml><?xml version="1.0" encoding="utf-8"?>
 <ds:datastoreItem xmlns:ds="http://schemas.openxmlformats.org/officeDocument/2006/customXml" ds:itemID="{72AAA4BC-5DDC-495F-A8B4-9C718BA5CCC0}">
   <ds:schemaRefs>
     <ds:schemaRef ds:uri="http://schemas.microsoft.com/sharepoint/v3/contenttype/forms"/>
@@ -8136,7 +8102,7 @@
 </ds:datastoreItem>
 </file>
 
-<file path=customXml/itemProps2.xml><?xml version="1.0" encoding="utf-8"?>
+<file path=customXml/itemProps3.xml><?xml version="1.0" encoding="utf-8"?>
 <ds:datastoreItem xmlns:ds="http://schemas.openxmlformats.org/officeDocument/2006/customXml" ds:itemID="{DA3DFDC2-3CED-426A-909C-02CAE6FB2354}">
   <ds:schemaRefs>
     <ds:schemaRef ds:uri="http://schemas.microsoft.com/office/2006/metadata/properties"/>
@@ -8146,14 +8112,10 @@
 </ds:datastoreItem>
 </file>
 
-<file path=customXml/itemProps3.xml><?xml version="1.0" encoding="utf-8"?>
+<file path=customXml/itemProps4.xml><?xml version="1.0" encoding="utf-8"?>
 <ds:datastoreItem xmlns:ds="http://schemas.openxmlformats.org/officeDocument/2006/customXml" ds:itemID="{399C0CD5-9DA8-4408-BAFB-34398FE49901}">
   <ds:schemaRefs>
     <ds:schemaRef ds:uri="http://schemas.openxmlformats.org/officeDocument/2006/bibliography"/>
   </ds:schemaRefs>
 </ds:datastoreItem>
-</file>
-
-<file path=customXml/itemProps4.xml><?xml version="1.0" encoding="utf-8"?>
-<ds:datastoreItem xmlns:ds="http://schemas.openxmlformats.org/officeDocument/2006/customXml" ds:itemID="{170FBF2A-F713-4865-B506-9EAF704653C0}"/>
 </file>
</xml_diff>